<commit_message>
feat(main): add files labs
</commit_message>
<xml_diff>
--- a/labs/lab03/report/report.docx
+++ b/labs/lab03/report/report.docx
@@ -427,7 +427,7 @@
     </w:p>
     <w:p>
       <w:pPr>
-        <w:pStyle w:val="CaptionedFigure"/>
+        <w:pStyle w:val="FirstParagraph"/>
       </w:pPr>
       <w:r>
         <w:drawing>
@@ -471,19 +471,9 @@
           </wp:inline>
         </w:drawing>
       </w:r>
-    </w:p>
-    <w:p>
-      <w:pPr>
-        <w:pStyle w:val="ImageCaption"/>
-      </w:pPr>
-      <w:r>
-        <w:t xml:space="preserve">SSH ключ</w:t>
-      </w:r>
-    </w:p>
-    <w:p>
-      <w:pPr>
-        <w:pStyle w:val="CaptionedFigure"/>
-      </w:pPr>
+      <w:r>
+        <w:t xml:space="preserve"> </w:t>
+      </w:r>
       <w:r>
         <w:drawing>
           <wp:inline>
@@ -529,14 +519,6 @@
     </w:p>
     <w:p>
       <w:pPr>
-        <w:pStyle w:val="ImageCaption"/>
-      </w:pPr>
-      <w:r>
-        <w:t xml:space="preserve">SSH ключ</w:t>
-      </w:r>
-    </w:p>
-    <w:p>
-      <w:pPr>
         <w:numPr>
           <w:ilvl w:val="0"/>
           <w:numId w:val="1006"/>
@@ -817,7 +799,7 @@
     </w:p>
     <w:p>
       <w:pPr>
-        <w:pStyle w:val="CaptionedFigure"/>
+        <w:pStyle w:val="FirstParagraph"/>
       </w:pPr>
       <w:r>
         <w:drawing>
@@ -861,19 +843,9 @@
           </wp:inline>
         </w:drawing>
       </w:r>
-    </w:p>
-    <w:p>
-      <w:pPr>
-        <w:pStyle w:val="ImageCaption"/>
-      </w:pPr>
-      <w:r>
-        <w:t xml:space="preserve">git add</w:t>
-      </w:r>
-    </w:p>
-    <w:p>
-      <w:pPr>
-        <w:pStyle w:val="CaptionedFigure"/>
-      </w:pPr>
+      <w:r>
+        <w:t xml:space="preserve"> </w:t>
+      </w:r>
       <w:r>
         <w:drawing>
           <wp:inline>
@@ -916,19 +888,9 @@
           </wp:inline>
         </w:drawing>
       </w:r>
-    </w:p>
-    <w:p>
-      <w:pPr>
-        <w:pStyle w:val="ImageCaption"/>
-      </w:pPr>
-      <w:r>
-        <w:t xml:space="preserve">git commit</w:t>
-      </w:r>
-    </w:p>
-    <w:p>
-      <w:pPr>
-        <w:pStyle w:val="CaptionedFigure"/>
-      </w:pPr>
+      <w:r>
+        <w:t xml:space="preserve"> </w:t>
+      </w:r>
       <w:r>
         <w:drawing>
           <wp:inline>
@@ -971,19 +933,9 @@
           </wp:inline>
         </w:drawing>
       </w:r>
-    </w:p>
-    <w:p>
-      <w:pPr>
-        <w:pStyle w:val="ImageCaption"/>
-      </w:pPr>
-      <w:r>
-        <w:t xml:space="preserve">git commit</w:t>
-      </w:r>
-    </w:p>
-    <w:p>
-      <w:pPr>
-        <w:pStyle w:val="CaptionedFigure"/>
-      </w:pPr>
+      <w:r>
+        <w:t xml:space="preserve"> </w:t>
+      </w:r>
       <w:r>
         <w:drawing>
           <wp:inline>
@@ -1029,14 +981,6 @@
     </w:p>
     <w:p>
       <w:pPr>
-        <w:pStyle w:val="ImageCaption"/>
-      </w:pPr>
-      <w:r>
-        <w:t xml:space="preserve">git push</w:t>
-      </w:r>
-    </w:p>
-    <w:p>
-      <w:pPr>
         <w:numPr>
           <w:ilvl w:val="0"/>
           <w:numId w:val="1011"/>
@@ -1049,7 +993,7 @@
     </w:p>
     <w:p>
       <w:pPr>
-        <w:pStyle w:val="CaptionedFigure"/>
+        <w:pStyle w:val="FirstParagraph"/>
       </w:pPr>
       <w:r>
         <w:drawing>
@@ -1093,19 +1037,9 @@
           </wp:inline>
         </w:drawing>
       </w:r>
-    </w:p>
-    <w:p>
-      <w:pPr>
-        <w:pStyle w:val="ImageCaption"/>
-      </w:pPr>
-      <w:r>
-        <w:t xml:space="preserve">Проверка</w:t>
-      </w:r>
-    </w:p>
-    <w:p>
-      <w:pPr>
-        <w:pStyle w:val="CaptionedFigure"/>
-      </w:pPr>
+      <w:r>
+        <w:t xml:space="preserve"> </w:t>
+      </w:r>
       <w:r>
         <w:drawing>
           <wp:inline>
@@ -1148,19 +1082,9 @@
           </wp:inline>
         </w:drawing>
       </w:r>
-    </w:p>
-    <w:p>
-      <w:pPr>
-        <w:pStyle w:val="ImageCaption"/>
-      </w:pPr>
-      <w:r>
-        <w:t xml:space="preserve">Проверка</w:t>
-      </w:r>
-    </w:p>
-    <w:p>
-      <w:pPr>
-        <w:pStyle w:val="CaptionedFigure"/>
-      </w:pPr>
+      <w:r>
+        <w:t xml:space="preserve"> </w:t>
+      </w:r>
       <w:r>
         <w:drawing>
           <wp:inline>
@@ -1204,14 +1128,6 @@
         </w:drawing>
       </w:r>
     </w:p>
-    <w:p>
-      <w:pPr>
-        <w:pStyle w:val="ImageCaption"/>
-      </w:pPr>
-      <w:r>
-        <w:t xml:space="preserve">Проверка</w:t>
-      </w:r>
-    </w:p>
     <w:bookmarkEnd w:id="72"/>
     <w:bookmarkStart w:id="85" w:name="самостоятельная-работа"/>
     <w:p>
@@ -1379,7 +1295,7 @@
     </w:p>
     <w:p>
       <w:pPr>
-        <w:pStyle w:val="CaptionedFigure"/>
+        <w:pStyle w:val="FirstParagraph"/>
       </w:pPr>
       <w:r>
         <w:drawing>
@@ -1423,19 +1339,9 @@
           </wp:inline>
         </w:drawing>
       </w:r>
-    </w:p>
-    <w:p>
-      <w:pPr>
-        <w:pStyle w:val="ImageCaption"/>
-      </w:pPr>
-      <w:r>
-        <w:t xml:space="preserve">Проверка</w:t>
-      </w:r>
-    </w:p>
-    <w:p>
-      <w:pPr>
-        <w:pStyle w:val="CaptionedFigure"/>
-      </w:pPr>
+      <w:r>
+        <w:t xml:space="preserve"> </w:t>
+      </w:r>
       <w:r>
         <w:drawing>
           <wp:inline>
@@ -1477,14 +1383,6 @@
             </a:graphic>
           </wp:inline>
         </w:drawing>
-      </w:r>
-    </w:p>
-    <w:p>
-      <w:pPr>
-        <w:pStyle w:val="ImageCaption"/>
-      </w:pPr>
-      <w:r>
-        <w:t xml:space="preserve">Проверка</w:t>
       </w:r>
     </w:p>
     <w:bookmarkEnd w:id="85"/>

</xml_diff>